<commit_message>
Angular Office Add-in about Ivana
</commit_message>
<xml_diff>
--- a/Napa_TaskPaneAddin1/TaskPaneAddin1/bin/Debug/Document1.docx
+++ b/Napa_TaskPaneAddin1/TaskPaneAddin1/bin/Debug/Document1.docx
@@ -704,13 +704,13 @@
 <file path=word/webextensions/taskpanes.xml><?xml version="1.0" encoding="utf-8"?>
 <wetp:taskpanes xmlns:r="http://schemas.openxmlformats.org/officeDocument/2006/relationships" xmlns:wetp="http://schemas.microsoft.com/office/webextensions/taskpanes/2010/11">
   <wetp:taskpane dockstate="" visibility="1" width="350" row="1">
-    <wetp:webextensionref xmlns:r="http://schemas.openxmlformats.org/officeDocument/2006/relationships" r:id="R5ae99f8c3eaf49ce"/>
+    <wetp:webextensionref xmlns:r="http://schemas.openxmlformats.org/officeDocument/2006/relationships" r:id="Ra085c66176dd49d1"/>
   </wetp:taskpane>
 </wetp:taskpanes>
 </file>
 
 <file path=word/webextensions/webextension.xml><?xml version="1.0" encoding="utf-8"?>
-<we:webextension xmlns:we="http://schemas.microsoft.com/office/webextensions/webextension/2010/11" id="{0f23ec23-0960-4283-aafd-b79d18bf8975}">
+<we:webextension xmlns:we="http://schemas.microsoft.com/office/webextensions/webextension/2010/11" id="{09a96ec2-0d97-43ec-a6a9-1fd3a3f7fee8}">
   <we:reference id="a620f0e1-c8b7-4b2c-af91-d036784f7307" version="1.0.0.0" store="developer" storeType="Registry"/>
   <we:alternateReferences/>
   <we:properties/>

</xml_diff>